<commit_message>
added ISIS 1-4 labs
</commit_message>
<xml_diff>
--- a/7sem/netw/lab1/теория.docx
+++ b/7sem/netw/lab1/теория.docx
@@ -8,10 +8,969 @@
         <w:pBdr/>
         <w:spacing w:after="0" w:afterAutospacing="0" w:line="360" w:lineRule="auto"/>
         <w:ind w:firstLine="709"/>
-        <w:rPr/>
-      </w:pPr>
+        <w:jc w:val="both"/>
+        <w:rPr>
+          <w:rFonts w:ascii="Times New Roman" w:hAnsi="Times New Roman" w:cs="Times New Roman"/>
+          <w:sz w:val="28"/>
+          <w:szCs w:val="28"/>
+          <w:highlight w:val="none"/>
+        </w:rPr>
+      </w:pPr>
+      <w:r>
+        <w:rPr>
+          <w:rFonts w:ascii="Times New Roman" w:hAnsi="Times New Roman" w:cs="Times New Roman"/>
+          <w:b/>
+          <w:bCs/>
+          <w:sz w:val="28"/>
+          <w:szCs w:val="28"/>
+        </w:rPr>
+        <w:t xml:space="preserve">Локальная компьютерная сеть</w:t>
+      </w:r>
+      <w:r>
+        <w:rPr>
+          <w:rFonts w:ascii="Times New Roman" w:hAnsi="Times New Roman" w:cs="Times New Roman"/>
+          <w:sz w:val="28"/>
+          <w:szCs w:val="28"/>
+        </w:rPr>
+        <w:t xml:space="preserve"> (ЛКС) </w:t>
+      </w:r>
+      <w:r>
+        <w:rPr>
+          <w:rFonts w:ascii="Times New Roman" w:hAnsi="Times New Roman" w:cs="Times New Roman"/>
+          <w:sz w:val="28"/>
+          <w:szCs w:val="28"/>
+        </w:rPr>
+        <w:t xml:space="preserve">– такая разновидность сетей, в которой все компоненты, включая ЭВМ различных классов расположены на ограниченной территории одного предприятия и соединены через единую физическую среду.</w:t>
+      </w:r>
+      <w:r>
+        <w:rPr>
+          <w:rFonts w:ascii="Times New Roman" w:hAnsi="Times New Roman" w:cs="Times New Roman"/>
+          <w:sz w:val="28"/>
+          <w:szCs w:val="28"/>
+        </w:rPr>
+      </w:r>
+    </w:p>
+    <w:p>
+      <w:pPr>
+        <w:suppressLineNumbers w:val="false"/>
+        <w:pBdr/>
+        <w:spacing w:after="0" w:afterAutospacing="0" w:line="360" w:lineRule="auto"/>
+        <w:ind w:firstLine="709"/>
+        <w:jc w:val="both"/>
+        <w:rPr>
+          <w:rFonts w:ascii="Times New Roman" w:hAnsi="Times New Roman" w:cs="Times New Roman"/>
+          <w:sz w:val="28"/>
+          <w:szCs w:val="28"/>
+        </w:rPr>
+      </w:pPr>
+      <w:r>
+        <w:rPr>
+          <w:rFonts w:ascii="Times New Roman" w:hAnsi="Times New Roman" w:cs="Times New Roman"/>
+          <w:sz w:val="28"/>
+          <w:szCs w:val="28"/>
+          <w:highlight w:val="none"/>
+        </w:rPr>
+        <w:t xml:space="preserve">В локальных сетях сетевые компьютеры </w:t>
+      </w:r>
+      <w:r>
+        <w:rPr>
+          <w:rFonts w:ascii="Times New Roman" w:hAnsi="Times New Roman" w:cs="Times New Roman"/>
+          <w:sz w:val="28"/>
+          <w:szCs w:val="28"/>
+          <w:highlight w:val="none"/>
+        </w:rPr>
+        <w:t xml:space="preserve">– </w:t>
+      </w:r>
+      <w:r>
+        <w:rPr>
+          <w:rFonts w:ascii="Times New Roman" w:hAnsi="Times New Roman" w:cs="Times New Roman"/>
+          <w:b/>
+          <w:bCs/>
+          <w:sz w:val="28"/>
+          <w:szCs w:val="28"/>
+          <w:highlight w:val="none"/>
+        </w:rPr>
+        <w:t xml:space="preserve">Рабочие станции</w:t>
+      </w:r>
+      <w:r>
+        <w:rPr>
+          <w:rFonts w:ascii="Times New Roman" w:hAnsi="Times New Roman" w:cs="Times New Roman"/>
+          <w:sz w:val="28"/>
+          <w:szCs w:val="28"/>
+          <w:highlight w:val="none"/>
+        </w:rPr>
+      </w:r>
+    </w:p>
+    <w:p>
+      <w:pPr>
+        <w:suppressLineNumbers w:val="false"/>
+        <w:pBdr/>
+        <w:spacing w:after="0" w:afterAutospacing="0" w:line="360" w:lineRule="auto"/>
+        <w:ind w:firstLine="709"/>
+        <w:jc w:val="both"/>
+        <w:rPr>
+          <w:rFonts w:ascii="Times New Roman" w:hAnsi="Times New Roman" w:cs="Times New Roman"/>
+          <w:sz w:val="28"/>
+          <w:szCs w:val="28"/>
+        </w:rPr>
+      </w:pPr>
+      <w:r>
+        <w:rPr>
+          <w:rFonts w:ascii="Times New Roman" w:hAnsi="Times New Roman" w:cs="Times New Roman"/>
+          <w:sz w:val="28"/>
+          <w:szCs w:val="28"/>
+        </w:rPr>
+        <w:t xml:space="preserve">Наиболее распространенный тип ЛКС </w:t>
+      </w:r>
+      <w:r>
+        <w:rPr>
+          <w:rFonts w:ascii="Times New Roman" w:hAnsi="Times New Roman" w:cs="Times New Roman"/>
+          <w:sz w:val="28"/>
+          <w:szCs w:val="28"/>
+        </w:rPr>
+        <w:t xml:space="preserve">– Fast Ethernet (от 100 Мбит/с) построенная по иерархической топологии:</w:t>
+      </w:r>
+      <w:r>
+        <w:rPr>
+          <w:rFonts w:ascii="Times New Roman" w:hAnsi="Times New Roman" w:cs="Times New Roman"/>
+          <w:sz w:val="28"/>
+          <w:szCs w:val="28"/>
+        </w:rPr>
+      </w:r>
+    </w:p>
+    <w:p>
+      <w:pPr>
+        <w:suppressLineNumbers w:val="false"/>
+        <w:pBdr/>
+        <w:spacing w:after="0" w:afterAutospacing="0" w:line="360" w:lineRule="auto"/>
+        <w:ind w:firstLine="709"/>
+        <w:jc w:val="center"/>
+        <w:rPr>
+          <w:rFonts w:ascii="Times New Roman" w:hAnsi="Times New Roman" w:cs="Times New Roman"/>
+          <w:sz w:val="28"/>
+          <w:szCs w:val="28"/>
+        </w:rPr>
+      </w:pPr>
+      <w:r>
+        <w:rPr>
+          <w:rFonts w:ascii="Times New Roman" w:hAnsi="Times New Roman" w:cs="Times New Roman"/>
+          <w:sz w:val="28"/>
+          <w:szCs w:val="28"/>
+        </w:rPr>
+      </w:r>
+      <w:r/>
+      <w:r>
+        <mc:AlternateContent>
+          <mc:Choice Requires="wpg">
+            <w:drawing>
+              <wp:inline xmlns:wp="http://schemas.openxmlformats.org/drawingml/2006/wordprocessingDrawing" distT="0" distB="0" distL="0" distR="0">
+                <wp:extent cx="4181475" cy="1838325"/>
+                <wp:effectExtent l="0" t="0" r="0" b="0"/>
+                <wp:docPr id="1" name=""/>
+                <wp:cNvGraphicFramePr>
+                  <a:graphicFrameLocks xmlns:a="http://schemas.openxmlformats.org/drawingml/2006/main" noChangeAspect="1"/>
+                </wp:cNvGraphicFramePr>
+                <a:graphic xmlns:a="http://schemas.openxmlformats.org/drawingml/2006/main">
+                  <a:graphicData uri="http://schemas.openxmlformats.org/drawingml/2006/picture">
+                    <pic:pic xmlns:pic="http://schemas.openxmlformats.org/drawingml/2006/picture">
+                      <pic:nvPicPr>
+                        <pic:cNvPr id="998590576" name=""/>
+                        <pic:cNvPicPr>
+                          <a:picLocks noChangeAspect="1"/>
+                        </pic:cNvPicPr>
+                        <pic:nvPr/>
+                      </pic:nvPicPr>
+                      <pic:blipFill>
+                        <a:blip r:embed="rId8"/>
+                        <a:stretch/>
+                      </pic:blipFill>
+                      <pic:spPr bwMode="auto">
+                        <a:xfrm>
+                          <a:off x="0" y="0"/>
+                          <a:ext cx="4181474" cy="1838324"/>
+                        </a:xfrm>
+                        <a:prstGeom prst="rect">
+                          <a:avLst/>
+                        </a:prstGeom>
+                      </pic:spPr>
+                    </pic:pic>
+                  </a:graphicData>
+                </a:graphic>
+              </wp:inline>
+            </w:drawing>
+          </mc:Choice>
+          <mc:Fallback>
+            <w:pict>
+              <v:shapetype id="_x0000_t75" coordsize="21600,21600" o:spt="75" o:preferrelative="t" path="m@4@5l@4@11@9@11@9@5xe" filled="f" stroked="f">
+                <v:stroke joinstyle="miter"/>
+                <v:formulas>
+                  <v:f eqn="if lineDrawn pixelLineWidth 0"/>
+                  <v:f eqn="sum @0 1 0"/>
+                  <v:f eqn="sum 0 0 @1"/>
+                  <v:f eqn="prod @2 1 2"/>
+                  <v:f eqn="prod @3 21600 pixelWidth"/>
+                  <v:f eqn="prod @3 21600 pixelHeight"/>
+                  <v:f eqn="sum @0 0 1"/>
+                  <v:f eqn="prod @6 1 2"/>
+                  <v:f eqn="prod @7 21600 pixelWidth"/>
+                  <v:f eqn="sum @8 21600 0"/>
+                  <v:f eqn="prod @7 21600 pixelHeight"/>
+                  <v:f eqn="sum @10 21600 0"/>
+                </v:formulas>
+                <v:path o:extrusionok="f" gradientshapeok="t" o:connecttype="rect"/>
+                <o:lock v:ext="edit" aspectratio="t"/>
+              </v:shapetype>
+              <v:shape id="_x0000_i0" o:spid="_x0000_s0" type="#_x0000_t75" style="width:329.25pt;height:144.75pt;mso-wrap-distance-left:0.00pt;mso-wrap-distance-top:0.00pt;mso-wrap-distance-right:0.00pt;mso-wrap-distance-bottom:0.00pt;z-index:1;" stroked="false">
+                <v:imagedata r:id="rId8" o:title=""/>
+                <o:lock v:ext="edit" rotation="t"/>
+              </v:shape>
+            </w:pict>
+          </mc:Fallback>
+        </mc:AlternateContent>
+      </w:r>
+      <w:r/>
+      <w:r>
+        <w:rPr>
+          <w:rFonts w:ascii="Times New Roman" w:hAnsi="Times New Roman" w:cs="Times New Roman"/>
+          <w:sz w:val="28"/>
+          <w:szCs w:val="28"/>
+        </w:rPr>
+      </w:r>
+      <w:r>
+        <w:rPr>
+          <w:rFonts w:ascii="Times New Roman" w:hAnsi="Times New Roman" w:cs="Times New Roman"/>
+          <w:sz w:val="28"/>
+          <w:szCs w:val="28"/>
+        </w:rPr>
+      </w:r>
+    </w:p>
+    <w:p>
+      <w:pPr>
+        <w:suppressLineNumbers w:val="false"/>
+        <w:pBdr/>
+        <w:spacing w:after="0" w:afterAutospacing="0" w:line="360" w:lineRule="auto"/>
+        <w:ind w:firstLine="709"/>
+        <w:jc w:val="both"/>
+        <w:rPr>
+          <w:rFonts w:ascii="Times New Roman" w:hAnsi="Times New Roman" w:cs="Times New Roman"/>
+          <w:sz w:val="28"/>
+          <w:szCs w:val="28"/>
+          <w:highlight w:val="none"/>
+        </w:rPr>
+      </w:pPr>
+      <w:r>
+        <w:rPr>
+          <w:rFonts w:ascii="Times New Roman" w:hAnsi="Times New Roman" w:cs="Times New Roman"/>
+          <w:sz w:val="28"/>
+          <w:szCs w:val="28"/>
+        </w:rPr>
+        <w:t xml:space="preserve">ЛС строится на основе коммутаторов 2-го уровня и витая пара</w:t>
+      </w:r>
+      <w:r>
+        <w:rPr>
+          <w:rFonts w:ascii="Times New Roman" w:hAnsi="Times New Roman" w:cs="Times New Roman"/>
+          <w:sz w:val="28"/>
+          <w:szCs w:val="28"/>
+        </w:rPr>
+      </w:r>
+    </w:p>
+    <w:p>
+      <w:pPr>
+        <w:suppressLineNumbers w:val="false"/>
+        <w:pBdr/>
+        <w:spacing w:after="0" w:afterAutospacing="0" w:line="360" w:lineRule="auto"/>
+        <w:ind w:firstLine="709"/>
+        <w:jc w:val="both"/>
+        <w:rPr>
+          <w:rFonts w:ascii="Times New Roman" w:hAnsi="Times New Roman" w:cs="Times New Roman"/>
+          <w:b w:val="0"/>
+          <w:bCs w:val="0"/>
+          <w:sz w:val="28"/>
+          <w:szCs w:val="28"/>
+          <w:highlight w:val="none"/>
+        </w:rPr>
+      </w:pPr>
+      <w:r>
+        <w:rPr>
+          <w:rFonts w:ascii="Times New Roman" w:hAnsi="Times New Roman" w:cs="Times New Roman"/>
+          <w:b/>
+          <w:bCs/>
+          <w:sz w:val="28"/>
+          <w:szCs w:val="28"/>
+          <w:highlight w:val="none"/>
+        </w:rPr>
+        <w:t xml:space="preserve">Коммутатор</w:t>
+      </w:r>
+      <w:r>
+        <w:rPr>
+          <w:rFonts w:ascii="Times New Roman" w:hAnsi="Times New Roman" w:cs="Times New Roman"/>
+          <w:b w:val="0"/>
+          <w:bCs w:val="0"/>
+          <w:sz w:val="28"/>
+          <w:szCs w:val="28"/>
+          <w:highlight w:val="none"/>
+        </w:rPr>
+        <w:t xml:space="preserve"> </w:t>
+      </w:r>
+      <w:r>
+        <w:rPr>
+          <w:rFonts w:ascii="Times New Roman" w:hAnsi="Times New Roman" w:cs="Times New Roman"/>
+          <w:b/>
+          <w:bCs/>
+          <w:sz w:val="28"/>
+          <w:szCs w:val="28"/>
+          <w:highlight w:val="none"/>
+        </w:rPr>
+        <w:t xml:space="preserve">–</w:t>
+      </w:r>
+      <w:r>
+        <w:rPr>
+          <w:rFonts w:ascii="Times New Roman" w:hAnsi="Times New Roman" w:cs="Times New Roman"/>
+          <w:b w:val="0"/>
+          <w:bCs w:val="0"/>
+          <w:sz w:val="28"/>
+          <w:szCs w:val="28"/>
+          <w:highlight w:val="none"/>
+        </w:rPr>
+        <w:t xml:space="preserve"> </w:t>
+      </w:r>
+      <w:r>
+        <w:rPr>
+          <w:rFonts w:ascii="Times New Roman" w:hAnsi="Times New Roman" w:cs="Times New Roman"/>
+          <w:b w:val="0"/>
+          <w:bCs w:val="0"/>
+          <w:sz w:val="28"/>
+          <w:szCs w:val="28"/>
+          <w:highlight w:val="none"/>
+        </w:rPr>
+        <w:t xml:space="preserve">мультипроцессорный</w:t>
+      </w:r>
+      <w:r>
+        <w:rPr>
+          <w:rFonts w:ascii="Times New Roman" w:hAnsi="Times New Roman" w:cs="Times New Roman"/>
+          <w:b w:val="0"/>
+          <w:bCs w:val="0"/>
+          <w:sz w:val="28"/>
+          <w:szCs w:val="28"/>
+          <w:highlight w:val="none"/>
+        </w:rPr>
+        <w:t xml:space="preserve"> мост, способный независимо транслировать кадры между всеми парами своих портов =&gt; свитчи делят ЛС на подсети, делят единый коллизионный домен на отдельные поддомены, свободные от коллизий. Соединения – по принципу точка-точка.</w:t>
+      </w:r>
+      <w:r>
+        <w:rPr>
+          <w:rFonts w:ascii="Times New Roman" w:hAnsi="Times New Roman" w:cs="Times New Roman"/>
+          <w:b w:val="0"/>
+          <w:bCs w:val="0"/>
+          <w:sz w:val="28"/>
+          <w:szCs w:val="28"/>
+        </w:rPr>
+      </w:r>
+    </w:p>
+    <w:p>
+      <w:pPr>
+        <w:suppressLineNumbers w:val="false"/>
+        <w:pBdr/>
+        <w:spacing w:after="0" w:afterAutospacing="0" w:line="360" w:lineRule="auto"/>
+        <w:ind w:firstLine="709"/>
+        <w:jc w:val="both"/>
+        <w:rPr>
+          <w:rFonts w:ascii="Times New Roman" w:hAnsi="Times New Roman" w:cs="Times New Roman"/>
+          <w:sz w:val="28"/>
+          <w:szCs w:val="28"/>
+          <w:highlight w:val="none"/>
+        </w:rPr>
+      </w:pPr>
+      <w:r>
+        <w:rPr>
+          <w:rFonts w:ascii="Times New Roman" w:hAnsi="Times New Roman" w:cs="Times New Roman"/>
+          <w:sz w:val="28"/>
+          <w:szCs w:val="28"/>
+        </w:rPr>
+        <w:t xml:space="preserve">Недостаток такой ЛКС – пользователи одной рабочей группы могу получить доступ к РС пользователей другой рабочей группы =&gt; снижается уровень безопасности сети и скорость доступа к общим ресурсам.</w:t>
+      </w:r>
+      <w:r>
+        <w:rPr>
+          <w:rFonts w:ascii="Times New Roman" w:hAnsi="Times New Roman" w:cs="Times New Roman"/>
+          <w:sz w:val="28"/>
+          <w:szCs w:val="28"/>
+        </w:rPr>
+      </w:r>
+    </w:p>
+    <w:p>
+      <w:pPr>
+        <w:suppressLineNumbers w:val="false"/>
+        <w:pBdr/>
+        <w:spacing w:after="0" w:afterAutospacing="0" w:line="360" w:lineRule="auto"/>
+        <w:ind w:firstLine="709"/>
+        <w:jc w:val="both"/>
+        <w:rPr>
+          <w:rFonts w:ascii="Times New Roman" w:hAnsi="Times New Roman" w:cs="Times New Roman"/>
+          <w:sz w:val="28"/>
+          <w:szCs w:val="28"/>
+          <w:highlight w:val="none"/>
+        </w:rPr>
+      </w:pPr>
+      <w:r>
+        <w:rPr>
+          <w:rFonts w:ascii="Times New Roman" w:hAnsi="Times New Roman" w:cs="Times New Roman"/>
+          <w:sz w:val="28"/>
+          <w:szCs w:val="28"/>
+          <w:highlight w:val="none"/>
+        </w:rPr>
+        <w:t xml:space="preserve">Решение </w:t>
+      </w:r>
+      <w:r>
+        <w:rPr>
+          <w:rFonts w:ascii="Times New Roman" w:hAnsi="Times New Roman" w:cs="Times New Roman"/>
+          <w:sz w:val="28"/>
+          <w:szCs w:val="28"/>
+          <w:highlight w:val="none"/>
+        </w:rPr>
+        <w:t xml:space="preserve">– </w:t>
+      </w:r>
+      <w:r>
+        <w:rPr>
+          <w:rFonts w:ascii="Times New Roman" w:hAnsi="Times New Roman" w:cs="Times New Roman"/>
+          <w:b/>
+          <w:bCs/>
+          <w:sz w:val="28"/>
+          <w:szCs w:val="28"/>
+          <w:highlight w:val="none"/>
+        </w:rPr>
+        <w:t xml:space="preserve">VLAN</w:t>
+      </w:r>
+      <w:r>
+        <w:rPr>
+          <w:rFonts w:ascii="Times New Roman" w:hAnsi="Times New Roman" w:cs="Times New Roman"/>
+          <w:sz w:val="28"/>
+          <w:szCs w:val="28"/>
+          <w:highlight w:val="none"/>
+        </w:rPr>
+        <w:t xml:space="preserve"> – совокупность узлом некоторой компьютерной сети, трафик которой, в том числе широковещательный, на канальном уровне полностью изолирован от трафика других узлов этой сети. </w:t>
+      </w:r>
+      <w:r>
+        <w:rPr>
+          <w:rFonts w:ascii="Times New Roman" w:hAnsi="Times New Roman" w:cs="Times New Roman"/>
+          <w:sz w:val="28"/>
+          <w:szCs w:val="28"/>
+        </w:rPr>
+      </w:r>
+    </w:p>
+    <w:p>
+      <w:pPr>
+        <w:suppressLineNumbers w:val="false"/>
+        <w:pBdr/>
+        <w:spacing w:after="0" w:afterAutospacing="0" w:line="360" w:lineRule="auto"/>
+        <w:ind w:firstLine="709"/>
+        <w:jc w:val="both"/>
+        <w:rPr>
+          <w:rFonts w:ascii="Times New Roman" w:hAnsi="Times New Roman" w:cs="Times New Roman"/>
+          <w:b w:val="0"/>
+          <w:bCs w:val="0"/>
+          <w:sz w:val="28"/>
+          <w:szCs w:val="28"/>
+          <w:highlight w:val="none"/>
+        </w:rPr>
+      </w:pPr>
+      <w:r>
+        <w:rPr>
+          <w:rFonts w:ascii="Times New Roman" w:hAnsi="Times New Roman" w:cs="Times New Roman"/>
+          <w:sz w:val="28"/>
+          <w:szCs w:val="28"/>
+          <w:highlight w:val="none"/>
+        </w:rPr>
+      </w:r>
+      <w:r>
+        <w:rPr>
+          <w:rFonts w:ascii="Times New Roman" w:hAnsi="Times New Roman" w:cs="Times New Roman"/>
+          <w:b/>
+          <w:bCs/>
+          <w:sz w:val="28"/>
+          <w:szCs w:val="28"/>
+          <w:highlight w:val="none"/>
+        </w:rPr>
+        <w:t xml:space="preserve">Основное назначение VLAN</w:t>
+      </w:r>
+      <w:r>
+        <w:rPr>
+          <w:rFonts w:ascii="Times New Roman" w:hAnsi="Times New Roman" w:cs="Times New Roman"/>
+          <w:b w:val="0"/>
+          <w:bCs w:val="0"/>
+          <w:sz w:val="28"/>
+          <w:szCs w:val="28"/>
+          <w:highlight w:val="none"/>
+        </w:rPr>
+        <w:t xml:space="preserve"> – </w:t>
+      </w:r>
+      <w:r>
+        <w:rPr>
+          <w:rFonts w:ascii="Times New Roman" w:hAnsi="Times New Roman" w:cs="Times New Roman"/>
+          <w:b w:val="0"/>
+          <w:bCs w:val="0"/>
+          <w:sz w:val="28"/>
+          <w:szCs w:val="28"/>
+          <w:highlight w:val="none"/>
+        </w:rPr>
+        <w:t xml:space="preserve">недопущение</w:t>
+      </w:r>
+      <w:r>
+        <w:rPr>
+          <w:rFonts w:ascii="Times New Roman" w:hAnsi="Times New Roman" w:cs="Times New Roman"/>
+          <w:b w:val="0"/>
+          <w:bCs w:val="0"/>
+          <w:sz w:val="28"/>
+          <w:szCs w:val="28"/>
+          <w:highlight w:val="none"/>
+        </w:rPr>
+        <w:t xml:space="preserve"> трафика из одной сети в другую.</w:t>
+      </w:r>
+      <w:r>
+        <w:rPr>
+          <w:rFonts w:ascii="Times New Roman" w:hAnsi="Times New Roman" w:cs="Times New Roman"/>
+          <w:b w:val="0"/>
+          <w:bCs w:val="0"/>
+          <w:sz w:val="28"/>
+          <w:szCs w:val="28"/>
+          <w:highlight w:val="none"/>
+        </w:rPr>
+      </w:r>
+      <w:r>
+        <w:rPr>
+          <w:rFonts w:ascii="Times New Roman" w:hAnsi="Times New Roman" w:cs="Times New Roman"/>
+          <w:b w:val="0"/>
+          <w:bCs w:val="0"/>
+          <w:sz w:val="28"/>
+          <w:szCs w:val="28"/>
+        </w:rPr>
+      </w:r>
+    </w:p>
+    <w:p>
+      <w:pPr>
+        <w:suppressLineNumbers w:val="false"/>
+        <w:pBdr/>
+        <w:spacing w:after="0" w:afterAutospacing="0" w:line="360" w:lineRule="auto"/>
+        <w:ind w:firstLine="709"/>
+        <w:jc w:val="both"/>
+        <w:rPr>
+          <w:rFonts w:ascii="Times New Roman" w:hAnsi="Times New Roman" w:cs="Times New Roman"/>
+          <w:b w:val="0"/>
+          <w:bCs w:val="0"/>
+          <w:sz w:val="28"/>
+          <w:szCs w:val="28"/>
+          <w:highlight w:val="none"/>
+        </w:rPr>
+      </w:pPr>
+      <w:r>
+        <w:rPr>
+          <w:rFonts w:ascii="Times New Roman" w:hAnsi="Times New Roman" w:cs="Times New Roman"/>
+          <w:b w:val="0"/>
+          <w:bCs w:val="0"/>
+          <w:sz w:val="28"/>
+          <w:szCs w:val="28"/>
+          <w:highlight w:val="none"/>
+        </w:rPr>
+        <w:t xml:space="preserve">После разбивки сети на VLAN образуется несколько локальных сетей, которые далее возможно объединить в единое целое с помощью маршрутизации на 3, сетевом уровне модели OSI.</w:t>
+      </w:r>
+      <w:r>
+        <w:rPr>
+          <w:rFonts w:ascii="Times New Roman" w:hAnsi="Times New Roman" w:cs="Times New Roman"/>
+          <w:b w:val="0"/>
+          <w:bCs w:val="0"/>
+          <w:sz w:val="28"/>
+          <w:szCs w:val="28"/>
+          <w:highlight w:val="none"/>
+        </w:rPr>
+      </w:r>
+    </w:p>
+    <w:p>
+      <w:pPr>
+        <w:suppressLineNumbers w:val="false"/>
+        <w:pBdr/>
+        <w:spacing w:after="0" w:afterAutospacing="0" w:line="360" w:lineRule="auto"/>
+        <w:ind w:firstLine="709"/>
+        <w:jc w:val="both"/>
+        <w:rPr>
+          <w:rFonts w:ascii="Times New Roman" w:hAnsi="Times New Roman" w:cs="Times New Roman"/>
+          <w:b w:val="0"/>
+          <w:bCs w:val="0"/>
+          <w:sz w:val="28"/>
+          <w:szCs w:val="28"/>
+          <w:highlight w:val="none"/>
+        </w:rPr>
+      </w:pPr>
+      <w:r>
+        <w:rPr>
+          <w:rFonts w:ascii="Times New Roman" w:hAnsi="Times New Roman" w:cs="Times New Roman"/>
+          <w:b/>
+          <w:bCs/>
+          <w:sz w:val="28"/>
+          <w:szCs w:val="28"/>
+        </w:rPr>
+        <w:t xml:space="preserve">Неуправляемый коммутатор</w:t>
+      </w:r>
+      <w:r>
+        <w:rPr>
+          <w:rFonts w:ascii="Times New Roman" w:hAnsi="Times New Roman" w:cs="Times New Roman"/>
+          <w:b w:val="0"/>
+          <w:bCs w:val="0"/>
+          <w:sz w:val="28"/>
+          <w:szCs w:val="28"/>
+        </w:rPr>
+        <w:t xml:space="preserve"> – автоматически распределяет скорость и трафик между всеми клиентами сети. Достоинство – простота в управлении и подключении.</w:t>
+      </w:r>
+      <w:r>
+        <w:rPr>
+          <w:rFonts w:ascii="Times New Roman" w:hAnsi="Times New Roman" w:cs="Times New Roman"/>
+          <w:b w:val="0"/>
+          <w:bCs w:val="0"/>
+          <w:sz w:val="28"/>
+          <w:szCs w:val="28"/>
+        </w:rPr>
+      </w:r>
+    </w:p>
+    <w:p>
+      <w:pPr>
+        <w:suppressLineNumbers w:val="false"/>
+        <w:pBdr/>
+        <w:spacing w:after="0" w:afterAutospacing="0" w:line="360" w:lineRule="auto"/>
+        <w:ind w:firstLine="709"/>
+        <w:jc w:val="both"/>
+        <w:rPr>
+          <w:rFonts w:ascii="Times New Roman" w:hAnsi="Times New Roman" w:cs="Times New Roman"/>
+          <w:b w:val="0"/>
+          <w:bCs w:val="0"/>
+          <w:sz w:val="28"/>
+          <w:szCs w:val="28"/>
+          <w:highlight w:val="none"/>
+        </w:rPr>
+      </w:pPr>
+      <w:r>
+        <w:rPr>
+          <w:rFonts w:ascii="Times New Roman" w:hAnsi="Times New Roman" w:cs="Times New Roman"/>
+          <w:b/>
+          <w:bCs/>
+          <w:sz w:val="28"/>
+          <w:szCs w:val="28"/>
+          <w:highlight w:val="none"/>
+        </w:rPr>
+        <w:t xml:space="preserve">Управляемый коммутатор</w:t>
+      </w:r>
+      <w:r>
+        <w:rPr>
+          <w:rFonts w:ascii="Times New Roman" w:hAnsi="Times New Roman" w:cs="Times New Roman"/>
+          <w:b w:val="0"/>
+          <w:bCs w:val="0"/>
+          <w:sz w:val="28"/>
+          <w:szCs w:val="28"/>
+          <w:highlight w:val="none"/>
+        </w:rPr>
+        <w:t xml:space="preserve"> – позволяет изменять режимы и способы коммутации путем загрузки в них управляющих программ. (Cisco IOS, хранится в ПЗУ или флеш-память коммутатора). Позволяют управлять коммутацией на канальном или сетевом уровнях OSI (L2 и L3 Switch). Все программируемые коммутаторы имеют консольный порт, функции которого выполняет ассинхронный интерфейс RS-232, позволяет управлять коммутатором с ПК, который с помощью консольного кабеля соединяется с COM-портом ПЭВМ.</w:t>
+      </w:r>
+      <w:r>
+        <w:rPr>
+          <w:rFonts w:ascii="Times New Roman" w:hAnsi="Times New Roman" w:cs="Times New Roman"/>
+          <w:b w:val="0"/>
+          <w:bCs w:val="0"/>
+          <w:sz w:val="28"/>
+          <w:szCs w:val="28"/>
+          <w:highlight w:val="none"/>
+        </w:rPr>
+      </w:r>
+    </w:p>
+    <w:p>
+      <w:pPr>
+        <w:suppressLineNumbers w:val="false"/>
+        <w:pBdr/>
+        <w:spacing w:after="0" w:afterAutospacing="0" w:line="360" w:lineRule="auto"/>
+        <w:ind w:firstLine="709"/>
+        <w:jc w:val="both"/>
+        <w:rPr>
+          <w:rFonts w:ascii="Times New Roman" w:hAnsi="Times New Roman" w:cs="Times New Roman"/>
+          <w:b w:val="0"/>
+          <w:bCs w:val="0"/>
+          <w:sz w:val="28"/>
+          <w:szCs w:val="28"/>
+          <w:highlight w:val="none"/>
+        </w:rPr>
+      </w:pPr>
+      <w:r>
+        <w:rPr>
+          <w:rFonts w:ascii="Times New Roman" w:hAnsi="Times New Roman" w:cs="Times New Roman"/>
+          <w:b w:val="0"/>
+          <w:bCs w:val="0"/>
+          <w:sz w:val="28"/>
+          <w:szCs w:val="28"/>
+          <w:highlight w:val="none"/>
+        </w:rPr>
+        <w:t xml:space="preserve">В коммутаторах – две разновидности портов: порты доступа и магистральные (транковые).</w:t>
+      </w:r>
+      <w:r>
+        <w:rPr>
+          <w:rFonts w:ascii="Times New Roman" w:hAnsi="Times New Roman" w:cs="Times New Roman"/>
+          <w:b w:val="0"/>
+          <w:bCs w:val="0"/>
+          <w:sz w:val="28"/>
+          <w:szCs w:val="28"/>
+          <w:highlight w:val="none"/>
+        </w:rPr>
+      </w:r>
+    </w:p>
+    <w:p>
+      <w:pPr>
+        <w:suppressLineNumbers w:val="false"/>
+        <w:pBdr/>
+        <w:spacing w:after="0" w:afterAutospacing="0" w:line="360" w:lineRule="auto"/>
+        <w:ind w:firstLine="709"/>
+        <w:jc w:val="both"/>
+        <w:rPr>
+          <w:rFonts w:ascii="Times New Roman" w:hAnsi="Times New Roman" w:cs="Times New Roman"/>
+          <w:b w:val="0"/>
+          <w:bCs w:val="0"/>
+          <w:sz w:val="28"/>
+          <w:szCs w:val="28"/>
+        </w:rPr>
+      </w:pPr>
+      <w:r>
+        <w:rPr>
+          <w:rFonts w:ascii="Times New Roman" w:hAnsi="Times New Roman" w:cs="Times New Roman"/>
+          <w:b w:val="0"/>
+          <w:bCs w:val="0"/>
+          <w:sz w:val="28"/>
+          <w:szCs w:val="28"/>
+        </w:rPr>
+      </w:r>
+      <w:r>
+        <w:rPr>
+          <w:rFonts w:ascii="Times New Roman" w:hAnsi="Times New Roman" w:cs="Times New Roman"/>
+          <w:b w:val="0"/>
+          <w:bCs w:val="0"/>
+          <w:sz w:val="28"/>
+          <w:szCs w:val="28"/>
+        </w:rPr>
+      </w:r>
+    </w:p>
+    <w:p>
+      <w:pPr>
+        <w:suppressLineNumbers w:val="false"/>
+        <w:pBdr/>
+        <w:spacing w:after="0" w:afterAutospacing="0" w:line="360" w:lineRule="auto"/>
+        <w:ind w:firstLine="709"/>
+        <w:jc w:val="both"/>
+        <w:rPr>
+          <w:rFonts w:ascii="Times New Roman" w:hAnsi="Times New Roman" w:cs="Times New Roman"/>
+          <w:b w:val="0"/>
+          <w:bCs w:val="0"/>
+          <w:sz w:val="28"/>
+          <w:szCs w:val="28"/>
+          <w:highlight w:val="none"/>
+        </w:rPr>
+      </w:pPr>
+      <w:r>
+        <w:rPr>
+          <w:rFonts w:ascii="Times New Roman" w:hAnsi="Times New Roman" w:cs="Times New Roman"/>
+          <w:b w:val="0"/>
+          <w:bCs w:val="0"/>
+          <w:sz w:val="28"/>
+          <w:szCs w:val="28"/>
+          <w:highlight w:val="none"/>
+        </w:rPr>
+        <w:t xml:space="preserve">VLAN могут создаваться:</w:t>
+      </w:r>
+      <w:r>
+        <w:rPr>
+          <w:rFonts w:ascii="Times New Roman" w:hAnsi="Times New Roman" w:cs="Times New Roman"/>
+          <w:b w:val="0"/>
+          <w:bCs w:val="0"/>
+          <w:sz w:val="28"/>
+          <w:szCs w:val="28"/>
+        </w:rPr>
+      </w:r>
+    </w:p>
+    <w:p>
+      <w:pPr>
+        <w:suppressLineNumbers w:val="false"/>
+        <w:pBdr/>
+        <w:spacing w:after="0" w:afterAutospacing="0" w:line="360" w:lineRule="auto"/>
+        <w:ind w:firstLine="709"/>
+        <w:jc w:val="both"/>
+        <w:rPr>
+          <w:rFonts w:ascii="Times New Roman" w:hAnsi="Times New Roman" w:cs="Times New Roman"/>
+          <w:b w:val="0"/>
+          <w:bCs w:val="0"/>
+          <w:sz w:val="28"/>
+          <w:szCs w:val="28"/>
+          <w:highlight w:val="none"/>
+        </w:rPr>
+      </w:pPr>
+      <w:r>
+        <w:rPr>
+          <w:rFonts w:ascii="Times New Roman" w:hAnsi="Times New Roman" w:cs="Times New Roman"/>
+          <w:b w:val="0"/>
+          <w:bCs w:val="0"/>
+          <w:sz w:val="28"/>
+          <w:szCs w:val="28"/>
+          <w:highlight w:val="none"/>
+        </w:rPr>
+        <w:t xml:space="preserve">группирование портов коммутатора (Каждый порт назначается виртуальной сети) – (+) высокий уровень управляемости и безопасности. (-) необходимость физического переключения устройств при изменении конфигурации отдельных сетей.</w:t>
+      </w:r>
+      <w:r>
+        <w:rPr>
+          <w:rFonts w:ascii="Times New Roman" w:hAnsi="Times New Roman" w:cs="Times New Roman"/>
+          <w:b w:val="0"/>
+          <w:bCs w:val="0"/>
+          <w:sz w:val="28"/>
+          <w:szCs w:val="28"/>
+        </w:rPr>
+      </w:r>
+    </w:p>
+    <w:p>
+      <w:pPr>
+        <w:suppressLineNumbers w:val="false"/>
+        <w:pBdr/>
+        <w:spacing w:after="0" w:afterAutospacing="0" w:line="360" w:lineRule="auto"/>
+        <w:ind w:firstLine="709"/>
+        <w:jc w:val="both"/>
+        <w:rPr>
+          <w:rFonts w:ascii="Times New Roman" w:hAnsi="Times New Roman" w:cs="Times New Roman"/>
+          <w:b w:val="0"/>
+          <w:bCs w:val="0"/>
+          <w:sz w:val="28"/>
+          <w:szCs w:val="28"/>
+        </w:rPr>
+      </w:pPr>
+      <w:r>
+        <w:rPr>
+          <w:rFonts w:ascii="Times New Roman" w:hAnsi="Times New Roman" w:cs="Times New Roman"/>
+          <w:b w:val="0"/>
+          <w:bCs w:val="0"/>
+          <w:sz w:val="28"/>
+          <w:szCs w:val="28"/>
+          <w:highlight w:val="none"/>
+        </w:rPr>
+        <w:t xml:space="preserve">группирование MAC-адресов сетевых устройств (Каждый физический адрес приписывается виртуальной сети).</w:t>
+      </w:r>
       <w:r/>
       <w:r/>
+    </w:p>
+    <w:p>
+      <w:pPr>
+        <w:suppressLineNumbers w:val="false"/>
+        <w:pBdr/>
+        <w:spacing w:after="0" w:afterAutospacing="0" w:line="360" w:lineRule="auto"/>
+        <w:ind w:firstLine="709"/>
+        <w:jc w:val="both"/>
+        <w:rPr>
+          <w:rFonts w:ascii="Times New Roman" w:hAnsi="Times New Roman" w:cs="Times New Roman"/>
+          <w:b w:val="0"/>
+          <w:bCs w:val="0"/>
+          <w:sz w:val="28"/>
+          <w:szCs w:val="28"/>
+        </w:rPr>
+      </w:pPr>
+      <w:r>
+        <w:rPr>
+          <w:rFonts w:ascii="Times New Roman" w:hAnsi="Times New Roman" w:cs="Times New Roman"/>
+          <w:b w:val="0"/>
+          <w:bCs w:val="0"/>
+          <w:sz w:val="28"/>
+          <w:szCs w:val="28"/>
+          <w:highlight w:val="none"/>
+        </w:rPr>
+      </w:r>
+      <w:r>
+        <w:rPr>
+          <w:rFonts w:ascii="Times New Roman" w:hAnsi="Times New Roman" w:cs="Times New Roman"/>
+          <w:b w:val="0"/>
+          <w:bCs w:val="0"/>
+          <w:sz w:val="28"/>
+          <w:szCs w:val="28"/>
+          <w:highlight w:val="none"/>
+        </w:rPr>
+      </w:r>
+    </w:p>
+    <w:p>
+      <w:pPr>
+        <w:suppressLineNumbers w:val="false"/>
+        <w:pBdr/>
+        <w:spacing w:after="0" w:afterAutospacing="0" w:line="360" w:lineRule="auto"/>
+        <w:ind w:firstLine="709"/>
+        <w:jc w:val="both"/>
+        <w:rPr>
+          <w:rFonts w:ascii="Times New Roman" w:hAnsi="Times New Roman" w:cs="Times New Roman"/>
+          <w:sz w:val="28"/>
+          <w:szCs w:val="28"/>
+        </w:rPr>
+      </w:pPr>
+      <w:r>
+        <w:rPr>
+          <w:rFonts w:ascii="Times New Roman" w:hAnsi="Times New Roman" w:cs="Times New Roman"/>
+          <w:sz w:val="28"/>
+          <w:szCs w:val="28"/>
+        </w:rPr>
+      </w:r>
+      <w:r>
+        <w:rPr>
+          <w:rFonts w:ascii="Times New Roman" w:hAnsi="Times New Roman" w:cs="Times New Roman"/>
+          <w:sz w:val="28"/>
+          <w:szCs w:val="28"/>
+        </w:rPr>
+      </w:r>
+    </w:p>
+    <w:p>
+      <w:pPr>
+        <w:suppressLineNumbers w:val="false"/>
+        <w:pBdr/>
+        <w:spacing w:after="0" w:afterAutospacing="0" w:line="360" w:lineRule="auto"/>
+        <w:ind w:firstLine="709"/>
+        <w:jc w:val="both"/>
+        <w:rPr>
+          <w:rFonts w:ascii="Times New Roman" w:hAnsi="Times New Roman" w:cs="Times New Roman"/>
+          <w:sz w:val="28"/>
+          <w:szCs w:val="28"/>
+        </w:rPr>
+      </w:pPr>
+      <w:r>
+        <w:rPr>
+          <w:rFonts w:ascii="Times New Roman" w:hAnsi="Times New Roman" w:cs="Times New Roman"/>
+          <w:sz w:val="28"/>
+          <w:szCs w:val="28"/>
+        </w:rPr>
+      </w:r>
+      <w:r>
+        <w:rPr>
+          <w:rFonts w:ascii="Times New Roman" w:hAnsi="Times New Roman" w:cs="Times New Roman"/>
+          <w:sz w:val="28"/>
+          <w:szCs w:val="28"/>
+        </w:rPr>
+      </w:r>
+    </w:p>
+    <w:p>
+      <w:pPr>
+        <w:suppressLineNumbers w:val="false"/>
+        <w:pBdr/>
+        <w:spacing w:after="0" w:afterAutospacing="0" w:line="360" w:lineRule="auto"/>
+        <w:ind w:firstLine="709"/>
+        <w:jc w:val="both"/>
+        <w:rPr>
+          <w:rFonts w:ascii="Times New Roman" w:hAnsi="Times New Roman" w:cs="Times New Roman"/>
+          <w:sz w:val="28"/>
+          <w:szCs w:val="28"/>
+        </w:rPr>
+      </w:pPr>
+      <w:r>
+        <w:rPr>
+          <w:rFonts w:ascii="Times New Roman" w:hAnsi="Times New Roman" w:eastAsia="Times New Roman" w:cs="Times New Roman"/>
+          <w:sz w:val="28"/>
+          <w:szCs w:val="28"/>
+        </w:rPr>
+      </w:r>
+      <w:r>
+        <w:rPr>
+          <w:rFonts w:ascii="Times New Roman" w:hAnsi="Times New Roman" w:cs="Times New Roman"/>
+          <w:sz w:val="28"/>
+          <w:szCs w:val="28"/>
+        </w:rPr>
+      </w:r>
     </w:p>
     <w:sectPr>
       <w:footnotePr/>

</xml_diff>